<commit_message>
Edited some images and docs and pdfs
</commit_message>
<xml_diff>
--- a/3x3x3/oellcp.docx
+++ b/3x3x3/oellcp.docx
@@ -62,8 +62,6 @@
           <w:szCs w:val="19"/>
         </w:rPr>
       </w:pPr>
-      <w:bookmarkStart w:id="0" w:name="_GoBack"/>
-      <w:bookmarkEnd w:id="0"/>
     </w:p>
     <w:tbl>
       <w:tblPr>
@@ -1253,11 +1251,33 @@
                 <w:sz w:val="19"/>
                 <w:szCs w:val="19"/>
               </w:rPr>
-              <w:t>y2 x' M' U' R U M U2 L2 U R' U' L2 U2 x U</w:t>
+              <w:t xml:space="preserve">y2 R U' R' F' U F </w:t>
             </w:r>
           </w:p>
           <w:p>
             <w:pPr>
+              <w:shd w:val="clear" w:color="auto" w:fill="FFFFFF"/>
+              <w:jc w:val="center"/>
+              <w:rPr>
+                <w:rFonts w:ascii="Verdana" w:eastAsia="Times New Roman" w:hAnsi="Verdana" w:cs="Consolas"/>
+                <w:color w:val="222222"/>
+                <w:sz w:val="19"/>
+                <w:szCs w:val="19"/>
+              </w:rPr>
+            </w:pPr>
+            <w:r>
+              <w:rPr>
+                <w:rFonts w:ascii="Verdana" w:eastAsia="Times New Roman" w:hAnsi="Verdana" w:cs="Consolas"/>
+                <w:color w:val="222222"/>
+                <w:sz w:val="19"/>
+                <w:szCs w:val="19"/>
+              </w:rPr>
+              <w:t>R x' U' R U R2 x</w:t>
+            </w:r>
+          </w:p>
+          <w:p>
+            <w:pPr>
+              <w:shd w:val="clear" w:color="auto" w:fill="FFFFFF"/>
               <w:jc w:val="center"/>
               <w:rPr>
                 <w:rFonts w:ascii="Verdana" w:hAnsi="Verdana" w:cs="Helvetica"/>
@@ -1265,6 +1285,8 @@
                 <w:szCs w:val="19"/>
               </w:rPr>
             </w:pPr>
+            <w:bookmarkStart w:id="0" w:name="_GoBack"/>
+            <w:bookmarkEnd w:id="0"/>
           </w:p>
         </w:tc>
         <w:tc>
@@ -1385,7 +1407,7 @@
                 <w:sz w:val="19"/>
                 <w:szCs w:val="19"/>
               </w:rPr>
-              <w:t xml:space="preserve">y2 R U' R' F' U F </w:t>
+              <w:t>y2 x' M' U' R U M U2 L2 U R' U' L2 U2 x U</w:t>
             </w:r>
           </w:p>
           <w:p>
@@ -1399,15 +1421,6 @@
                 <w:szCs w:val="19"/>
               </w:rPr>
             </w:pPr>
-            <w:r>
-              <w:rPr>
-                <w:rFonts w:ascii="Verdana" w:eastAsia="Times New Roman" w:hAnsi="Verdana" w:cs="Consolas"/>
-                <w:color w:val="222222"/>
-                <w:sz w:val="19"/>
-                <w:szCs w:val="19"/>
-              </w:rPr>
-              <w:t>R x' U' R U R2 x</w:t>
-            </w:r>
           </w:p>
           <w:p>
             <w:pPr>
@@ -4613,7 +4626,7 @@
 </file>
 
 <file path=customXml/itemProps1.xml><?xml version="1.0" encoding="utf-8"?>
-<ds:datastoreItem xmlns:ds="http://schemas.openxmlformats.org/officeDocument/2006/customXml" ds:itemID="{7EFE0DF6-8F8C-4EDB-B1F2-6800DA4E9CBD}">
+<ds:datastoreItem xmlns:ds="http://schemas.openxmlformats.org/officeDocument/2006/customXml" ds:itemID="{DA7D58EF-6055-460C-ACBD-F17817D0760B}">
   <ds:schemaRefs>
     <ds:schemaRef ds:uri="http://schemas.openxmlformats.org/officeDocument/2006/bibliography"/>
   </ds:schemaRefs>

</xml_diff>

<commit_message>
Update ALL the binary files! @sa967st's changes.
</commit_message>
<xml_diff>
--- a/3x3x3/oellcp.docx
+++ b/3x3x3/oellcp.docx
@@ -62,8 +62,6 @@
           <w:szCs w:val="19"/>
         </w:rPr>
       </w:pPr>
-      <w:bookmarkStart w:id="0" w:name="_GoBack"/>
-      <w:bookmarkEnd w:id="0"/>
     </w:p>
     <w:tbl>
       <w:tblPr>
@@ -1253,11 +1251,33 @@
                 <w:sz w:val="19"/>
                 <w:szCs w:val="19"/>
               </w:rPr>
-              <w:t>y2 x' M' U' R U M U2 L2 U R' U' L2 U2 x U</w:t>
+              <w:t xml:space="preserve">y2 R U' R' F' U F </w:t>
             </w:r>
           </w:p>
           <w:p>
             <w:pPr>
+              <w:shd w:val="clear" w:color="auto" w:fill="FFFFFF"/>
+              <w:jc w:val="center"/>
+              <w:rPr>
+                <w:rFonts w:ascii="Verdana" w:eastAsia="Times New Roman" w:hAnsi="Verdana" w:cs="Consolas"/>
+                <w:color w:val="222222"/>
+                <w:sz w:val="19"/>
+                <w:szCs w:val="19"/>
+              </w:rPr>
+            </w:pPr>
+            <w:r>
+              <w:rPr>
+                <w:rFonts w:ascii="Verdana" w:eastAsia="Times New Roman" w:hAnsi="Verdana" w:cs="Consolas"/>
+                <w:color w:val="222222"/>
+                <w:sz w:val="19"/>
+                <w:szCs w:val="19"/>
+              </w:rPr>
+              <w:t>R x' U' R U R2 x</w:t>
+            </w:r>
+          </w:p>
+          <w:p>
+            <w:pPr>
+              <w:shd w:val="clear" w:color="auto" w:fill="FFFFFF"/>
               <w:jc w:val="center"/>
               <w:rPr>
                 <w:rFonts w:ascii="Verdana" w:hAnsi="Verdana" w:cs="Helvetica"/>
@@ -1265,6 +1285,8 @@
                 <w:szCs w:val="19"/>
               </w:rPr>
             </w:pPr>
+            <w:bookmarkStart w:id="0" w:name="_GoBack"/>
+            <w:bookmarkEnd w:id="0"/>
           </w:p>
         </w:tc>
         <w:tc>
@@ -1385,7 +1407,7 @@
                 <w:sz w:val="19"/>
                 <w:szCs w:val="19"/>
               </w:rPr>
-              <w:t xml:space="preserve">y2 R U' R' F' U F </w:t>
+              <w:t>y2 x' M' U' R U M U2 L2 U R' U' L2 U2 x U</w:t>
             </w:r>
           </w:p>
           <w:p>
@@ -1399,15 +1421,6 @@
                 <w:szCs w:val="19"/>
               </w:rPr>
             </w:pPr>
-            <w:r>
-              <w:rPr>
-                <w:rFonts w:ascii="Verdana" w:eastAsia="Times New Roman" w:hAnsi="Verdana" w:cs="Consolas"/>
-                <w:color w:val="222222"/>
-                <w:sz w:val="19"/>
-                <w:szCs w:val="19"/>
-              </w:rPr>
-              <w:t>R x' U' R U R2 x</w:t>
-            </w:r>
           </w:p>
           <w:p>
             <w:pPr>
@@ -4613,7 +4626,7 @@
 </file>
 
 <file path=customXml/itemProps1.xml><?xml version="1.0" encoding="utf-8"?>
-<ds:datastoreItem xmlns:ds="http://schemas.openxmlformats.org/officeDocument/2006/customXml" ds:itemID="{7EFE0DF6-8F8C-4EDB-B1F2-6800DA4E9CBD}">
+<ds:datastoreItem xmlns:ds="http://schemas.openxmlformats.org/officeDocument/2006/customXml" ds:itemID="{DA7D58EF-6055-460C-ACBD-F17817D0760B}">
   <ds:schemaRefs>
     <ds:schemaRef ds:uri="http://schemas.openxmlformats.org/officeDocument/2006/bibliography"/>
   </ds:schemaRefs>

</xml_diff>